<commit_message>
interfaces adelantado (falta preguntar profesor)
</commit_message>
<xml_diff>
--- a/interfaces/EJERCICIO 1 DESARROLLO INTERFACES.docx
+++ b/interfaces/EJERCICIO 1 DESARROLLO INTERFACES.docx
@@ -1136,7 +1136,23 @@
           <w:sz w:val="32"/>
           <w:szCs w:val="32"/>
         </w:rPr>
-        <w:t xml:space="preserve"> ……………………………………..pág. 2</w:t>
+        <w:t xml:space="preserve"> ………………………………</w:t>
+      </w:r>
+      <w:proofErr w:type="gramStart"/>
+      <w:r>
+        <w:rPr>
+          <w:sz w:val="32"/>
+          <w:szCs w:val="32"/>
+        </w:rPr>
+        <w:t>…….</w:t>
+      </w:r>
+      <w:proofErr w:type="gramEnd"/>
+      <w:r>
+        <w:rPr>
+          <w:sz w:val="32"/>
+          <w:szCs w:val="32"/>
+        </w:rPr>
+        <w:t>.pág. 2</w:t>
       </w:r>
     </w:p>
     <w:p>
@@ -1250,7 +1266,23 @@
           <w:sz w:val="32"/>
           <w:szCs w:val="32"/>
         </w:rPr>
-        <w:t>………………………………………..pág. 5</w:t>
+        <w:t>…………………………………</w:t>
+      </w:r>
+      <w:proofErr w:type="gramStart"/>
+      <w:r>
+        <w:rPr>
+          <w:sz w:val="32"/>
+          <w:szCs w:val="32"/>
+        </w:rPr>
+        <w:t>…….</w:t>
+      </w:r>
+      <w:proofErr w:type="gramEnd"/>
+      <w:r>
+        <w:rPr>
+          <w:sz w:val="32"/>
+          <w:szCs w:val="32"/>
+        </w:rPr>
+        <w:t>.pág. 5</w:t>
       </w:r>
     </w:p>
     <w:p>
@@ -1281,7 +1313,23 @@
           <w:sz w:val="32"/>
           <w:szCs w:val="32"/>
         </w:rPr>
-        <w:t>……………………………….pág. 6</w:t>
+        <w:t>…………………………</w:t>
+      </w:r>
+      <w:proofErr w:type="gramStart"/>
+      <w:r>
+        <w:rPr>
+          <w:sz w:val="32"/>
+          <w:szCs w:val="32"/>
+        </w:rPr>
+        <w:t>…….</w:t>
+      </w:r>
+      <w:proofErr w:type="gramEnd"/>
+      <w:r>
+        <w:rPr>
+          <w:sz w:val="32"/>
+          <w:szCs w:val="32"/>
+        </w:rPr>
+        <w:t>pág. 6</w:t>
       </w:r>
     </w:p>
     <w:p>
@@ -1491,6 +1539,12 @@
         <w:ind w:firstLine="708"/>
         <w:jc w:val="both"/>
       </w:pPr>
+    </w:p>
+    <w:p>
+      <w:pPr>
+        <w:ind w:firstLine="708"/>
+        <w:jc w:val="both"/>
+      </w:pPr>
       <w:r>
         <w:t xml:space="preserve">Hay casos (por </w:t>
       </w:r>
@@ -1504,13 +1558,25 @@
         <w:t xml:space="preserve">una </w:t>
       </w:r>
       <w:r>
-        <w:t xml:space="preserve">carpeta) que vamos a necesitar una pantalla adicional para seleccionar donde ejecutar ese comando y aparecerá una lista de posibilidades. Al seleccionar una de esas opciones se </w:t>
+        <w:t>carpeta) que vamos a necesitar una pantalla adicional para seleccionar donde ejecutar ese comando</w:t>
+      </w:r>
+      <w:r>
+        <w:t>. Esa pantalla tendrá una lista de opciones para poder seleccionar la dirección o archivo</w:t>
+      </w:r>
+      <w:r>
+        <w:t xml:space="preserve">. Al seleccionar una de esas opciones se </w:t>
       </w:r>
       <w:r>
         <w:t>iluminará</w:t>
       </w:r>
       <w:r>
-        <w:t xml:space="preserve"> con un el leve cambio de color en el fondo de pantalla y posteriormente al darle al botón de “seleccionar”, volvería a la pantalla principal y se ejecutaría el programa. En esta segunda pantalla también hay un botón de cancelar por si el usuario desea cancelar la selección, al darle saldría un aviso con el siguiente texto, “¿Desea no continuar con la ejecución del comando?” Con 2 posibles opciones de selección “si” y “no”. Al darle al “si” </w:t>
+        <w:t xml:space="preserve"> con un el leve cambio de color en el fondo de </w:t>
+      </w:r>
+      <w:r>
+        <w:t>esa opción</w:t>
+      </w:r>
+      <w:r>
+        <w:t xml:space="preserve"> y posteriormente al darle al botón de “seleccionar”, volvería a la pantalla principal y se ejecutaría el programa. En esta segunda pantalla también hay un botón de cancelar por si el usuario desea cancelar la selección, al darle saldría un aviso con el siguiente texto, “¿Desea no continuar con la ejecución del comando?” Con 2 posibles opciones de selección “si” y “no”. Al darle al “si” </w:t>
       </w:r>
       <w:r>
         <w:t>simplemente desaparece el texto y se sigue en la pantalla de selección adicional</w:t>
@@ -1519,7 +1585,13 @@
         <w:t xml:space="preserve">, pero al darle al botón de “no” </w:t>
       </w:r>
       <w:r>
-        <w:t>se volvería a la pantalla principal con la lista de comandos.</w:t>
+        <w:t>se volvería a la pantalla principal con la lista de comandos</w:t>
+      </w:r>
+      <w:r>
+        <w:t xml:space="preserve"> sin que se ejecute el comando y aparecería se ha cancelado el comando en la pantalla de respuesta</w:t>
+      </w:r>
+      <w:r>
+        <w:t>.</w:t>
       </w:r>
     </w:p>
     <w:p>
@@ -1527,44 +1599,62 @@
         <w:ind w:firstLine="708"/>
         <w:jc w:val="both"/>
       </w:pPr>
-      <w:r>
-        <w:t>Como he mencionado antes, hay casos que van a necesitar distintas pantallas adaptándose a la pantalla</w:t>
-      </w:r>
     </w:p>
     <w:p>
       <w:pPr>
         <w:ind w:firstLine="708"/>
         <w:jc w:val="both"/>
       </w:pPr>
+      <w:r>
+        <w:t xml:space="preserve">En el caso de que no se seleccione ningún </w:t>
+      </w:r>
+      <w:r>
+        <w:t>comando,</w:t>
+      </w:r>
+      <w:r>
+        <w:t xml:space="preserve"> pero se le </w:t>
+      </w:r>
+      <w:r>
+        <w:t>dé</w:t>
+      </w:r>
+      <w:r>
+        <w:t xml:space="preserve"> al botón ejecutar te saldrá un pop-up el cual te explicará que tendrás que darle antes a un comando.</w:t>
+      </w:r>
+      <w:r>
+        <w:t xml:space="preserve"> Aparte que el botón de ejecutar tendrá un color grisáceo, pero al seleccionar un comando cambiará de color a un color negro para que pueda ser usado.</w:t>
+      </w:r>
     </w:p>
     <w:p>
       <w:pPr>
         <w:ind w:firstLine="708"/>
         <w:jc w:val="both"/>
       </w:pPr>
-      <w:r>
-        <w:t xml:space="preserve">En el caso de que no se seleccione ningún </w:t>
-      </w:r>
-      <w:r>
-        <w:t>comando,</w:t>
-      </w:r>
-      <w:r>
-        <w:t xml:space="preserve"> pero se le </w:t>
-      </w:r>
-      <w:r>
-        <w:t>dé</w:t>
-      </w:r>
-      <w:r>
-        <w:t xml:space="preserve"> al botón ejecutar te saldrá un pop-up el cual te explicará que tendrás que darle antes a un comando.</w:t>
-      </w:r>
-      <w:r>
-        <w:t xml:space="preserve"> Aparte que el botón de ejecutar tendrá un color grisáceo, pero al seleccionar un comando cambiará de color a un color </w:t>
+    </w:p>
+    <w:p>
+      <w:pPr>
+        <w:ind w:firstLine="708"/>
+        <w:jc w:val="both"/>
+      </w:pPr>
+      <w:r>
+        <w:t>En el caso que no se sepa la funcionalidad del comando</w:t>
+      </w:r>
+      <w:r>
+        <w:t xml:space="preserve"> habrá un botón con una pregunta (botón redondo azul) que al darle </w:t>
+      </w:r>
+      <w:r>
+        <w:t>se abrirá una nueva pantalla con la información del comando</w:t>
+      </w:r>
+      <w:r>
+        <w:t>.</w:t>
+      </w:r>
+      <w:r>
+        <w:t xml:space="preserve"> Esta nueva pantalla solo tiene texto e hipervínculos (para </w:t>
       </w:r>
       <w:r>
         <w:t>más</w:t>
       </w:r>
       <w:r>
-        <w:t xml:space="preserve"> negro para que pueda ser usado.</w:t>
+        <w:t xml:space="preserve"> información) y un botón para salir en la esquina superior derecha para cerrar la pantalla.</w:t>
       </w:r>
     </w:p>
     <w:p>
@@ -1579,26 +1669,20 @@
         <w:jc w:val="both"/>
       </w:pPr>
       <w:r>
-        <w:t>En el caso que no se sepa la funcionalidad del comando</w:t>
-      </w:r>
-      <w:r>
-        <w:t xml:space="preserve"> habrá un botón con una pregunta (botón redondo azul) que al darle </w:t>
-      </w:r>
-      <w:r>
-        <w:t>se abrirá una nueva pantalla con la información del comando</w:t>
+        <w:t>En la esquina superior izquierda habrá un botón con un engranaje (que son los ajustes de la aplicación). Al darle al botón aparecerá una nueva pantalla con varios ajustes, entre ellas seleccionar el modo de vista (modo oscuro, modo claro, modo personalizado)</w:t>
+      </w:r>
+      <w:r>
+        <w:t xml:space="preserve"> y también un </w:t>
+      </w:r>
+      <w:r>
+        <w:t>enlace</w:t>
+      </w:r>
+      <w:r>
+        <w:t xml:space="preserve"> a la documentación de la aplicación con instrucciones más detalladas</w:t>
       </w:r>
       <w:r>
         <w:t>.</w:t>
       </w:r>
-      <w:r>
-        <w:t xml:space="preserve"> Esta nueva pantalla solo tiene texto e hipervínculos (para </w:t>
-      </w:r>
-      <w:r>
-        <w:t>más</w:t>
-      </w:r>
-      <w:r>
-        <w:t xml:space="preserve"> información) y un botón para salir en la esquina superior derecha para cerrar la pantalla.</w:t>
-      </w:r>
     </w:p>
     <w:p>
       <w:pPr>
@@ -1612,35 +1696,15 @@
         <w:jc w:val="both"/>
       </w:pPr>
       <w:r>
-        <w:t>En la esquina superior izquierda habrá un botón con un engranaje (que son los ajustes de la aplicación). Al darle al botón aparecerá una nueva pantalla con varios ajustes, entre ellas seleccionar el modo de vista (modo oscuro, modo claro, modo personalizado).</w:t>
+        <w:t xml:space="preserve">En el caso de usuarios mas expertos </w:t>
+      </w:r>
+      <w:r>
+        <w:t>el cuadro de respuesta podrá escribirse libremente los comandos como si fuera un CMD.</w:t>
       </w:r>
     </w:p>
     <w:p>
       <w:pPr>
         <w:ind w:firstLine="708"/>
-        <w:jc w:val="both"/>
-      </w:pPr>
-    </w:p>
-    <w:p>
-      <w:pPr>
-        <w:ind w:firstLine="708"/>
-        <w:jc w:val="both"/>
-      </w:pPr>
-    </w:p>
-    <w:p>
-      <w:pPr>
-        <w:ind w:firstLine="708"/>
-        <w:jc w:val="both"/>
-      </w:pPr>
-    </w:p>
-    <w:p>
-      <w:pPr>
-        <w:ind w:firstLine="708"/>
-        <w:jc w:val="both"/>
-      </w:pPr>
-    </w:p>
-    <w:p>
-      <w:pPr>
         <w:jc w:val="both"/>
       </w:pPr>
     </w:p>
@@ -1816,11 +1880,9 @@
       <w:r>
         <w:t xml:space="preserve">Enseñar la </w:t>
       </w:r>
-      <w:proofErr w:type="spellStart"/>
-      <w:r>
-        <w:t>ip</w:t>
-      </w:r>
-      <w:proofErr w:type="spellEnd"/>
+      <w:r>
+        <w:t>IP</w:t>
+      </w:r>
       <w:r>
         <w:t xml:space="preserve"> de tu pc</w:t>
       </w:r>
@@ -1864,15 +1926,6 @@
     <w:p>
       <w:pPr>
         <w:pStyle w:val="ListParagraph"/>
-        <w:ind w:left="1080"/>
-      </w:pPr>
-      <w:r>
-        <w:t xml:space="preserve"> </w:t>
-      </w:r>
-    </w:p>
-    <w:p>
-      <w:pPr>
-        <w:pStyle w:val="ListParagraph"/>
         <w:numPr>
           <w:ilvl w:val="1"/>
           <w:numId w:val="6"/>
@@ -1886,7 +1939,10 @@
       </w:r>
       <w:proofErr w:type="spellStart"/>
       <w:r>
-        <w:t>textbox</w:t>
+        <w:t>T</w:t>
+      </w:r>
+      <w:r>
+        <w:t>extbox</w:t>
       </w:r>
       <w:proofErr w:type="spellEnd"/>
       <w:r>
@@ -1898,17 +1954,9 @@
       <w:r>
         <w:t xml:space="preserve">escribir </w:t>
       </w:r>
-      <w:proofErr w:type="spellStart"/>
-      <w:r>
-        <w:t>car</w:t>
-      </w:r>
-      <w:r>
-        <w:t>á</w:t>
-      </w:r>
-      <w:r>
-        <w:t>cteres</w:t>
-      </w:r>
-      <w:proofErr w:type="spellEnd"/>
+      <w:r>
+        <w:t>caracteres</w:t>
+      </w:r>
       <w:r>
         <w:t>.</w:t>
       </w:r>
@@ -1929,13 +1977,17 @@
       <w:r>
         <w:t>Va a tener un botón el cual va a tener un texto dentro (“</w:t>
       </w:r>
-      <w:proofErr w:type="spellStart"/>
-      <w:r>
-        <w:t>Ejectuar</w:t>
-      </w:r>
-      <w:proofErr w:type="spellEnd"/>
-      <w:r>
-        <w:t>”).</w:t>
+      <w:r>
+        <w:t>Ejecutar</w:t>
+      </w:r>
+      <w:r>
+        <w:t>”)</w:t>
+      </w:r>
+      <w:r>
+        <w:t xml:space="preserve"> de color grisáceo y negro cuando se seleccione un comando</w:t>
+      </w:r>
+      <w:r>
+        <w:t>.</w:t>
       </w:r>
     </w:p>
     <w:p>
@@ -1954,13 +2006,25 @@
       <w:r>
         <w:t xml:space="preserve">Va a tener títulos con formato </w:t>
       </w:r>
-      <w:proofErr w:type="spellStart"/>
-      <w:r>
-        <w:t>calibri</w:t>
-      </w:r>
-      <w:proofErr w:type="spellEnd"/>
-      <w:r>
-        <w:t>(cuerpo) y tamaño 18</w:t>
+      <w:r>
+        <w:t>C</w:t>
+      </w:r>
+      <w:r>
+        <w:t>alibri(cuerpo</w:t>
+      </w:r>
+      <w:proofErr w:type="gramStart"/>
+      <w:r>
+        <w:t>)</w:t>
+      </w:r>
+      <w:r>
+        <w:t>(</w:t>
+      </w:r>
+      <w:proofErr w:type="gramEnd"/>
+      <w:r>
+        <w:t>posible modificación a la hora de desarrollo)</w:t>
+      </w:r>
+      <w:r>
+        <w:t xml:space="preserve"> y tamaño 18</w:t>
       </w:r>
       <w:r>
         <w:t xml:space="preserve"> (posible modificación a la hora de desarrollo</w:t>
@@ -2028,7 +2092,10 @@
         </w:numPr>
       </w:pPr>
       <w:r>
-        <w:t xml:space="preserve"> Botón ejecutar (sin comando seleccionado) -&gt; Borde gris y texto gris</w:t>
+        <w:t xml:space="preserve"> Botón ejecutar (sin comando seleccionado) -&gt; </w:t>
+      </w:r>
+      <w:r>
+        <w:t>Borde y texto grises</w:t>
       </w:r>
     </w:p>
     <w:p>
@@ -2040,7 +2107,16 @@
         </w:numPr>
       </w:pPr>
       <w:r>
-        <w:t xml:space="preserve"> Botón ejecutar (comando seleccionado) -&gt; Borde negro y texto gris</w:t>
+        <w:t xml:space="preserve"> Botón ejecutar (comando seleccionado) -&gt; Borde </w:t>
+      </w:r>
+      <w:r>
+        <w:t xml:space="preserve">y </w:t>
+      </w:r>
+      <w:r>
+        <w:t xml:space="preserve">texto </w:t>
+      </w:r>
+      <w:r>
+        <w:t>negro</w:t>
       </w:r>
     </w:p>
     <w:p>
@@ -2052,7 +2128,13 @@
         </w:numPr>
       </w:pPr>
       <w:r>
-        <w:t xml:space="preserve"> Comando (Sin seleccionar) -&gt; Borde Negro, texto negro y fondo blanco</w:t>
+        <w:t xml:space="preserve"> Comando</w:t>
+      </w:r>
+      <w:r>
+        <w:t xml:space="preserve"> y opción de pantalla adicional</w:t>
+      </w:r>
+      <w:r>
+        <w:t xml:space="preserve"> (Sin seleccionar) -&gt; Borde Negro, texto negro y fondo blanco</w:t>
       </w:r>
     </w:p>
     <w:p>
@@ -2064,10 +2146,19 @@
         </w:numPr>
       </w:pPr>
       <w:r>
-        <w:t xml:space="preserve"> Comando (Seleccionado) -&gt; Borde Negro, texto negro y fondo</w:t>
+        <w:t xml:space="preserve"> Comando </w:t>
+      </w:r>
+      <w:r>
+        <w:t xml:space="preserve">y opción de pantalla adicional </w:t>
+      </w:r>
+      <w:r>
+        <w:t>(Seleccionado) -&gt; Borde Negro, texto negro y fondo</w:t>
       </w:r>
       <w:r>
         <w:t xml:space="preserve"> azul</w:t>
+      </w:r>
+      <w:r>
+        <w:t>ado</w:t>
       </w:r>
     </w:p>
     <w:p>
@@ -2079,7 +2170,10 @@
         </w:numPr>
       </w:pPr>
       <w:r>
-        <w:t xml:space="preserve"> Cuadro de respuesta -&gt; Borde negro y texto negro</w:t>
+        <w:t xml:space="preserve"> Cuadro de respuesta -&gt; </w:t>
+      </w:r>
+      <w:r>
+        <w:t>Borde y texto negros</w:t>
       </w:r>
     </w:p>
     <w:p>
@@ -2103,7 +2197,10 @@
         </w:numPr>
       </w:pPr>
       <w:r>
-        <w:t xml:space="preserve"> Botón para minimizar pantalla -&gt; borde negro y símbolo negro</w:t>
+        <w:t xml:space="preserve"> Botón para minimizar pantalla -&gt; </w:t>
+      </w:r>
+      <w:r>
+        <w:t>borde y símbolo negros</w:t>
       </w:r>
     </w:p>
     <w:p>
@@ -2257,53 +2354,49 @@
     </w:p>
     <w:p>
       <w:pPr>
-        <w:jc w:val="both"/>
+        <w:pStyle w:val="ListParagraph"/>
+        <w:numPr>
+          <w:ilvl w:val="0"/>
+          <w:numId w:val="15"/>
+        </w:numPr>
+        <w:jc w:val="both"/>
+      </w:pPr>
+      <w:r>
+        <w:t>Al pulsar el botón de información aparecerá la información del comando</w:t>
+      </w:r>
+    </w:p>
+    <w:p>
+      <w:pPr>
+        <w:pStyle w:val="ListParagraph"/>
+        <w:numPr>
+          <w:ilvl w:val="0"/>
+          <w:numId w:val="15"/>
+        </w:numPr>
+        <w:jc w:val="both"/>
+        <w:rPr>
+          <w:rStyle w:val="Hyperlink"/>
+          <w:color w:val="auto"/>
+          <w:u w:val="none"/>
+        </w:rPr>
+      </w:pPr>
+      <w:r>
+        <w:t>Al pulsar el botón de engranaje, saldrán los ajustes</w:t>
+      </w:r>
+      <w:r>
         <w:rPr>
           <w:b/>
           <w:bCs/>
           <w:u w:val="single"/>
         </w:rPr>
-      </w:pPr>
-    </w:p>
-    <w:p>
-      <w:pPr>
-        <w:jc w:val="both"/>
+        <w:fldChar w:fldCharType="begin"/>
+      </w:r>
+      <w:r>
         <w:rPr>
           <w:b/>
           <w:bCs/>
           <w:u w:val="single"/>
         </w:rPr>
-      </w:pPr>
-    </w:p>
-    <w:p>
-      <w:pPr>
-        <w:jc w:val="both"/>
-        <w:rPr>
-          <w:rStyle w:val="Hyperlink"/>
-        </w:rPr>
-      </w:pPr>
-      <w:r>
-        <w:rPr>
-          <w:b/>
-          <w:bCs/>
-          <w:u w:val="single"/>
-        </w:rPr>
-        <w:fldChar w:fldCharType="begin"/>
-      </w:r>
-      <w:r>
-        <w:rPr>
-          <w:b/>
-          <w:bCs/>
-          <w:u w:val="single"/>
-        </w:rPr>
         <w:instrText xml:space="preserve"> HYPERLINK  \l "Indice" </w:instrText>
-      </w:r>
-      <w:r>
-        <w:rPr>
-          <w:b/>
-          <w:bCs/>
-          <w:u w:val="single"/>
-        </w:rPr>
       </w:r>
       <w:r>
         <w:rPr>
@@ -2595,7 +2688,19 @@
         <w:t xml:space="preserve">Todo empezaría por crear </w:t>
       </w:r>
       <w:r>
-        <w:t>la parte visual de colocar todos los elementos de la aplicación en su sitio, con sus textos y etc. (imagen superior)</w:t>
+        <w:t>la parte visual de colocar todos los elementos de la aplicación en su sitio, con sus textos y etc. (</w:t>
+      </w:r>
+      <w:r>
+        <w:t>imágenes</w:t>
+      </w:r>
+      <w:r>
+        <w:t xml:space="preserve"> </w:t>
+      </w:r>
+      <w:r>
+        <w:t>superiores</w:t>
+      </w:r>
+      <w:r>
+        <w:t>)</w:t>
       </w:r>
     </w:p>
     <w:p>
@@ -2614,8 +2719,16 @@
         <w:jc w:val="both"/>
       </w:pPr>
       <w:r>
-        <w:t>Seguiríamos con las funcionalidades como llenar la lista con comandos y darles una utilidad y hacer que los botones funcionen, entre ellas la de selección de comando y las de información del comando, al igual que el botón de ejecutar.</w:t>
-      </w:r>
+        <w:t>Seguiríamos con las funcionalidades como llenar la lista con comandos y darles una utilidad y hacer que los botones funcionen</w:t>
+      </w:r>
+      <w:r>
+        <w:t>. Que cambien de color y que se abra una nueva ventana en opciones específicas. Cuando digo hacer que los botones funcionen, me refiero a que los botones cambien de color, pero sin comandos aún cargados.</w:t>
+      </w:r>
+    </w:p>
+    <w:p>
+      <w:pPr>
+        <w:pStyle w:val="ListParagraph"/>
+      </w:pPr>
     </w:p>
     <w:p>
       <w:pPr>
@@ -2632,6 +2745,9 @@
       <w:r>
         <w:t>l buscador para filtrar el comando que buscamos</w:t>
       </w:r>
+      <w:r>
+        <w:t>.</w:t>
+      </w:r>
     </w:p>
     <w:p>
       <w:pPr>
@@ -2649,7 +2765,16 @@
         <w:jc w:val="both"/>
       </w:pPr>
       <w:r>
-        <w:t>Después y casi acabando, implementaríamos las funcionalidades en sí de los comandos, la hora, el tiempo, etc.</w:t>
+        <w:t>Después y casi acabando, implementaríamos las funcionalidades en sí de los comandos, la hora, el tiempo,</w:t>
+      </w:r>
+      <w:r>
+        <w:t xml:space="preserve"> crear carpeta,</w:t>
+      </w:r>
+      <w:r>
+        <w:t xml:space="preserve"> etc.</w:t>
+      </w:r>
+      <w:r>
+        <w:t xml:space="preserve"> En pocas palabras iríamos comando por comando para que funcionen de una en una.</w:t>
       </w:r>
     </w:p>
     <w:p>
@@ -2668,11 +2793,30 @@
         <w:jc w:val="both"/>
       </w:pPr>
       <w:r>
-        <w:t>Finalmente trabajaríamos en la impresión visual del comando en la cajita de respuesta.</w:t>
-      </w:r>
-    </w:p>
-    <w:p/>
-    <w:p/>
+        <w:t xml:space="preserve">Casi al finalizar </w:t>
+      </w:r>
+      <w:r>
+        <w:t>trabajaríamos en la impresión visual del comando en la cajita de respuesta.</w:t>
+      </w:r>
+    </w:p>
+    <w:p>
+      <w:pPr>
+        <w:pStyle w:val="ListParagraph"/>
+      </w:pPr>
+    </w:p>
+    <w:p>
+      <w:pPr>
+        <w:pStyle w:val="ListParagraph"/>
+        <w:numPr>
+          <w:ilvl w:val="0"/>
+          <w:numId w:val="3"/>
+        </w:numPr>
+        <w:jc w:val="both"/>
+      </w:pPr>
+      <w:r>
+        <w:t>Finalmente haríamos retoques visuales si fuera necesario alguna mejora de colores, mejorar detalles como el tamaño visual de las cosas, calibrar el tamaño de la aplicación entre otras.</w:t>
+      </w:r>
+    </w:p>
     <w:p/>
     <w:p/>
     <w:p/>
@@ -2698,6 +2842,7 @@
           <w:bCs/>
           <w:u w:val="single"/>
         </w:rPr>
+        <w:lastRenderedPageBreak/>
         <w:fldChar w:fldCharType="begin"/>
       </w:r>
       <w:r>
@@ -2756,7 +2901,6 @@
         <w:jc w:val="both"/>
       </w:pPr>
       <w:r>
-        <w:lastRenderedPageBreak/>
         <w:t xml:space="preserve">A la hora de ejecutar como usuario </w:t>
       </w:r>
       <w:r>
@@ -2771,7 +2915,13 @@
         <w:t>” te saldrán comandos que contengan las letras “a”, “b” y “c”</w:t>
       </w:r>
       <w:r>
-        <w:t xml:space="preserve"> en ese orden, por ejemplo si hay una lista con “</w:t>
+        <w:t xml:space="preserve"> en ese orden, por </w:t>
+      </w:r>
+      <w:r>
+        <w:t>ejemplo,</w:t>
+      </w:r>
+      <w:r>
+        <w:t xml:space="preserve"> si hay una lista con “</w:t>
       </w:r>
       <w:proofErr w:type="spellStart"/>
       <w:r>
@@ -2829,44 +2979,37 @@
       <w:r>
         <w:t xml:space="preserve"> </w:t>
       </w:r>
-      <w:r>
-        <w:t>En el caso que selecciones otro comando de la lista el cuadro de respuesta se limpiará.</w:t>
-      </w:r>
-    </w:p>
-    <w:p>
-      <w:pPr>
-        <w:jc w:val="both"/>
-      </w:pPr>
-    </w:p>
-    <w:p>
-      <w:pPr>
-        <w:jc w:val="both"/>
-      </w:pPr>
-    </w:p>
-    <w:p>
-      <w:pPr>
-        <w:jc w:val="both"/>
-      </w:pPr>
-    </w:p>
-    <w:p>
-      <w:pPr>
-        <w:jc w:val="both"/>
-      </w:pPr>
-    </w:p>
-    <w:p>
-      <w:pPr>
-        <w:jc w:val="both"/>
-      </w:pPr>
-    </w:p>
-    <w:p>
-      <w:pPr>
-        <w:jc w:val="both"/>
-      </w:pPr>
-    </w:p>
-    <w:p>
-      <w:pPr>
-        <w:jc w:val="both"/>
-      </w:pPr>
+    </w:p>
+    <w:p>
+      <w:pPr>
+        <w:jc w:val="both"/>
+      </w:pPr>
+      <w:r>
+        <w:tab/>
+      </w:r>
+    </w:p>
+    <w:p>
+      <w:pPr>
+        <w:jc w:val="both"/>
+      </w:pPr>
+      <w:r>
+        <w:tab/>
+        <w:t>Puede darse el caso que en ciertas opciones va a aparecer una pantallita adicional, ahí sería seleccionar las opciones que aparezcan, darle al botón de ejecutar de la nueva pantallita y así se volvería a la pantalla principal con la respuesta en el cuadro de respuesta.</w:t>
+      </w:r>
+    </w:p>
+    <w:p>
+      <w:pPr>
+        <w:jc w:val="both"/>
+      </w:pPr>
+    </w:p>
+    <w:p>
+      <w:pPr>
+        <w:ind w:firstLine="708"/>
+        <w:jc w:val="both"/>
+      </w:pPr>
+      <w:r>
+        <w:t>Por último, cabe recalcar que el cuadro de respuesta será un CMD, o sea se podrá escribir en el cuadro de respuestas.</w:t>
+      </w:r>
     </w:p>
     <w:p>
       <w:pPr>
@@ -3253,6 +3396,11 @@
     <w:p>
       <w:pPr>
         <w:pStyle w:val="ListParagraph"/>
+      </w:pPr>
+    </w:p>
+    <w:p>
+      <w:pPr>
+        <w:pStyle w:val="ListParagraph"/>
         <w:numPr>
           <w:ilvl w:val="2"/>
           <w:numId w:val="6"/>
@@ -3340,11 +3488,9 @@
       <w:r>
         <w:t xml:space="preserve">Metodología de prueba-error: Esta es la metodología la cual pruebas y si no te sale pruebas de otra manera hasta conseguir el resultado, este analizará la sencillez de la aplicación al igual que será la manera </w:t>
       </w:r>
-      <w:proofErr w:type="spellStart"/>
-      <w:r>
-        <w:t>mas</w:t>
-      </w:r>
-      <w:proofErr w:type="spellEnd"/>
+      <w:r>
+        <w:t>más</w:t>
+      </w:r>
       <w:r>
         <w:t xml:space="preserve"> sencilla de medir todas las tareas a evaluar.</w:t>
       </w:r>
@@ -3567,11 +3713,12 @@
       <w:r>
         <w:t xml:space="preserve"> </w:t>
       </w:r>
-      <w:proofErr w:type="spellStart"/>
-      <w:r>
-        <w:t>pre-realizadas</w:t>
-      </w:r>
-      <w:proofErr w:type="spellEnd"/>
+      <w:r>
+        <w:t xml:space="preserve">anteriormente </w:t>
+      </w:r>
+      <w:r>
+        <w:t>realizadas</w:t>
+      </w:r>
       <w:r>
         <w:t xml:space="preserve"> para que sean automatizadas para el caso de hacer cambios</w:t>
       </w:r>

</xml_diff>